<commit_message>
[FIX] Remove icons under license different of CC0 and create new language icons.
</commit_message>
<xml_diff>
--- a/assets/icones.docx
+++ b/assets/icones.docx
@@ -1,9 +1,8 @@
 
 <file path=word/document.xml><?xml version="1.0" encoding="utf-8"?>
-<w:document xmlns:wpc="http://schemas.microsoft.com/office/word/2010/wordprocessingCanvas" xmlns:mc="http://schemas.openxmlformats.org/markup-compatibility/2006" xmlns:o="urn:schemas-microsoft-com:office:office" xmlns:r="http://schemas.openxmlformats.org/officeDocument/2006/relationships" xmlns:m="http://schemas.openxmlformats.org/officeDocument/2006/math" xmlns:v="urn:schemas-microsoft-com:vml" xmlns:wp14="http://schemas.microsoft.com/office/word/2010/wordprocessingDrawing" xmlns:wp="http://schemas.openxmlformats.org/drawingml/2006/wordprocessingDrawing" xmlns:w10="urn:schemas-microsoft-com:office:word" xmlns:w="http://schemas.openxmlformats.org/wordprocessingml/2006/main" xmlns:w14="http://schemas.microsoft.com/office/word/2010/wordml" xmlns:w15="http://schemas.microsoft.com/office/word/2012/wordml" xmlns:wpg="http://schemas.microsoft.com/office/word/2010/wordprocessingGroup" xmlns:wpi="http://schemas.microsoft.com/office/word/2010/wordprocessingInk" xmlns:wne="http://schemas.microsoft.com/office/word/2006/wordml" xmlns:wps="http://schemas.microsoft.com/office/word/2010/wordprocessingShape" mc:Ignorable="w14 w15 wp14">
+<w:document xmlns:wpc="http://schemas.microsoft.com/office/word/2010/wordprocessingCanvas" xmlns:cx="http://schemas.microsoft.com/office/drawing/2014/chartex" xmlns:cx1="http://schemas.microsoft.com/office/drawing/2015/9/8/chartex" xmlns:cx2="http://schemas.microsoft.com/office/drawing/2015/10/21/chartex" xmlns:cx3="http://schemas.microsoft.com/office/drawing/2016/5/9/chartex" xmlns:cx4="http://schemas.microsoft.com/office/drawing/2016/5/10/chartex" xmlns:cx5="http://schemas.microsoft.com/office/drawing/2016/5/11/chartex" xmlns:cx6="http://schemas.microsoft.com/office/drawing/2016/5/12/chartex" xmlns:cx7="http://schemas.microsoft.com/office/drawing/2016/5/13/chartex" xmlns:cx8="http://schemas.microsoft.com/office/drawing/2016/5/14/chartex" xmlns:mc="http://schemas.openxmlformats.org/markup-compatibility/2006" xmlns:aink="http://schemas.microsoft.com/office/drawing/2016/ink" xmlns:am3d="http://schemas.microsoft.com/office/drawing/2017/model3d" xmlns:o="urn:schemas-microsoft-com:office:office" xmlns:r="http://schemas.openxmlformats.org/officeDocument/2006/relationships" xmlns:m="http://schemas.openxmlformats.org/officeDocument/2006/math" xmlns:v="urn:schemas-microsoft-com:vml" xmlns:wp14="http://schemas.microsoft.com/office/word/2010/wordprocessingDrawing" xmlns:wp="http://schemas.openxmlformats.org/drawingml/2006/wordprocessingDrawing" xmlns:w10="urn:schemas-microsoft-com:office:word" xmlns:w="http://schemas.openxmlformats.org/wordprocessingml/2006/main" xmlns:w14="http://schemas.microsoft.com/office/word/2010/wordml" xmlns:w15="http://schemas.microsoft.com/office/word/2012/wordml" xmlns:w16cex="http://schemas.microsoft.com/office/word/2018/wordml/cex" xmlns:w16cid="http://schemas.microsoft.com/office/word/2016/wordml/cid" xmlns:w16="http://schemas.microsoft.com/office/word/2018/wordml" xmlns:w16se="http://schemas.microsoft.com/office/word/2015/wordml/symex" xmlns:wpg="http://schemas.microsoft.com/office/word/2010/wordprocessingGroup" xmlns:wpi="http://schemas.microsoft.com/office/word/2010/wordprocessingInk" xmlns:wne="http://schemas.microsoft.com/office/word/2006/wordml" xmlns:wps="http://schemas.microsoft.com/office/word/2010/wordprocessingShape" mc:Ignorable="w14 w15 w16se w16cid w16 w16cex wp14">
   <w:body>
     <w:p>
-      <w:bookmarkStart w:id="0" w:name="_GoBack"/>
       <w:r>
         <w:rPr>
           <w:noProof/>
@@ -12,8 +11,8 @@
         <mc:AlternateContent>
           <mc:Choice Requires="wpc">
             <w:drawing>
-              <wp:inline distT="0" distB="0" distL="0" distR="0">
-                <wp:extent cx="5486400" cy="3200400"/>
+              <wp:inline distT="0" distB="0" distL="0" distR="0" wp14:anchorId="5C45C86E" wp14:editId="2128929C">
+                <wp:extent cx="5486400" cy="5163670"/>
                 <wp:effectExtent l="0" t="0" r="0" b="0"/>
                 <wp:docPr id="1" name="Zone de dessin 1"/>
                 <wp:cNvGraphicFramePr>
@@ -269,6 +268,194 @@
                           <a:noAutofit/>
                         </wps:bodyPr>
                       </wps:wsp>
+                      <wps:wsp>
+                        <wps:cNvPr id="4" name="Rectangle : coins arrondis 4"/>
+                        <wps:cNvSpPr/>
+                        <wps:spPr>
+                          <a:xfrm>
+                            <a:off x="421795" y="1741016"/>
+                            <a:ext cx="1944000" cy="1116000"/>
+                          </a:xfrm>
+                          <a:prstGeom prst="roundRect">
+                            <a:avLst/>
+                          </a:prstGeom>
+                          <a:blipFill>
+                            <a:blip r:embed="rId4"/>
+                            <a:stretch>
+                              <a:fillRect/>
+                            </a:stretch>
+                          </a:blipFill>
+                          <a:ln>
+                            <a:noFill/>
+                          </a:ln>
+                        </wps:spPr>
+                        <wps:style>
+                          <a:lnRef idx="2">
+                            <a:schemeClr val="accent1">
+                              <a:shade val="50000"/>
+                            </a:schemeClr>
+                          </a:lnRef>
+                          <a:fillRef idx="1">
+                            <a:schemeClr val="accent1"/>
+                          </a:fillRef>
+                          <a:effectRef idx="0">
+                            <a:schemeClr val="accent1"/>
+                          </a:effectRef>
+                          <a:fontRef idx="minor">
+                            <a:schemeClr val="lt1"/>
+                          </a:fontRef>
+                        </wps:style>
+                        <wps:bodyPr rot="0" spcFirstLastPara="0" vertOverflow="overflow" horzOverflow="overflow" vert="horz" wrap="square" lIns="91440" tIns="45720" rIns="91440" bIns="45720" numCol="1" spcCol="0" rtlCol="0" fromWordArt="0" anchor="ctr" anchorCtr="0" forceAA="0" compatLnSpc="1">
+                          <a:prstTxWarp prst="textNoShape">
+                            <a:avLst/>
+                          </a:prstTxWarp>
+                          <a:noAutofit/>
+                        </wps:bodyPr>
+                      </wps:wsp>
+                      <wps:wsp>
+                        <wps:cNvPr id="14" name="Rectangle : coins arrondis 14"/>
+                        <wps:cNvSpPr/>
+                        <wps:spPr>
+                          <a:xfrm>
+                            <a:off x="2579386" y="1774713"/>
+                            <a:ext cx="1943735" cy="1116000"/>
+                          </a:xfrm>
+                          <a:prstGeom prst="roundRect">
+                            <a:avLst/>
+                          </a:prstGeom>
+                          <a:blipFill>
+                            <a:blip r:embed="rId5">
+                              <a:extLst>
+                                <a:ext uri="{96DAC541-7B7A-43D3-8B79-37D633B846F1}">
+                                  <asvg:svgBlip xmlns:asvg="http://schemas.microsoft.com/office/drawing/2016/SVG/main" r:embed="rId6"/>
+                                </a:ext>
+                              </a:extLst>
+                            </a:blip>
+                            <a:stretch>
+                              <a:fillRect/>
+                            </a:stretch>
+                          </a:blipFill>
+                          <a:ln>
+                            <a:noFill/>
+                          </a:ln>
+                        </wps:spPr>
+                        <wps:style>
+                          <a:lnRef idx="2">
+                            <a:schemeClr val="accent1">
+                              <a:shade val="50000"/>
+                            </a:schemeClr>
+                          </a:lnRef>
+                          <a:fillRef idx="1">
+                            <a:schemeClr val="accent1"/>
+                          </a:fillRef>
+                          <a:effectRef idx="0">
+                            <a:schemeClr val="accent1"/>
+                          </a:effectRef>
+                          <a:fontRef idx="minor">
+                            <a:schemeClr val="lt1"/>
+                          </a:fontRef>
+                        </wps:style>
+                        <wps:bodyPr rot="0" spcFirstLastPara="0" vert="horz" wrap="square" lIns="91440" tIns="45720" rIns="91440" bIns="45720" numCol="1" spcCol="0" rtlCol="0" fromWordArt="0" anchor="ctr" anchorCtr="0" forceAA="0" compatLnSpc="1">
+                          <a:prstTxWarp prst="textNoShape">
+                            <a:avLst/>
+                          </a:prstTxWarp>
+                          <a:noAutofit/>
+                        </wps:bodyPr>
+                      </wps:wsp>
+                      <wpg:wgp>
+                        <wpg:cNvPr id="7" name="Groupe 7"/>
+                        <wpg:cNvGrpSpPr/>
+                        <wpg:grpSpPr>
+                          <a:xfrm>
+                            <a:off x="432390" y="3204548"/>
+                            <a:ext cx="1943735" cy="1115695"/>
+                            <a:chOff x="407564" y="3096972"/>
+                            <a:chExt cx="1943735" cy="1115695"/>
+                          </a:xfrm>
+                        </wpg:grpSpPr>
+                        <wps:wsp>
+                          <wps:cNvPr id="15" name="Rectangle : coins arrondis 15"/>
+                          <wps:cNvSpPr/>
+                          <wps:spPr>
+                            <a:xfrm>
+                              <a:off x="407564" y="3096972"/>
+                              <a:ext cx="1943735" cy="1115695"/>
+                            </a:xfrm>
+                            <a:prstGeom prst="roundRect">
+                              <a:avLst/>
+                            </a:prstGeom>
+                            <a:solidFill>
+                              <a:schemeClr val="bg1"/>
+                            </a:solidFill>
+                            <a:ln>
+                              <a:noFill/>
+                            </a:ln>
+                          </wps:spPr>
+                          <wps:style>
+                            <a:lnRef idx="2">
+                              <a:schemeClr val="accent1">
+                                <a:shade val="50000"/>
+                              </a:schemeClr>
+                            </a:lnRef>
+                            <a:fillRef idx="1">
+                              <a:schemeClr val="accent1"/>
+                            </a:fillRef>
+                            <a:effectRef idx="0">
+                              <a:schemeClr val="accent1"/>
+                            </a:effectRef>
+                            <a:fontRef idx="minor">
+                              <a:schemeClr val="lt1"/>
+                            </a:fontRef>
+                          </wps:style>
+                          <wps:bodyPr rot="0" spcFirstLastPara="0" vert="horz" wrap="square" lIns="1584000" tIns="45720" rIns="91440" bIns="45720" numCol="1" spcCol="0" rtlCol="0" fromWordArt="0" anchor="ctr" anchorCtr="0" forceAA="0" compatLnSpc="1">
+                            <a:prstTxWarp prst="textNoShape">
+                              <a:avLst/>
+                            </a:prstTxWarp>
+                            <a:noAutofit/>
+                          </wps:bodyPr>
+                        </wps:wsp>
+                        <wps:wsp>
+                          <wps:cNvPr id="6" name="Ellipse 6"/>
+                          <wps:cNvSpPr/>
+                          <wps:spPr>
+                            <a:xfrm>
+                              <a:off x="1001287" y="3301769"/>
+                              <a:ext cx="756000" cy="720000"/>
+                            </a:xfrm>
+                            <a:prstGeom prst="ellipse">
+                              <a:avLst/>
+                            </a:prstGeom>
+                            <a:solidFill>
+                              <a:srgbClr val="C00000"/>
+                            </a:solidFill>
+                            <a:ln>
+                              <a:noFill/>
+                            </a:ln>
+                          </wps:spPr>
+                          <wps:style>
+                            <a:lnRef idx="2">
+                              <a:schemeClr val="accent1">
+                                <a:shade val="50000"/>
+                              </a:schemeClr>
+                            </a:lnRef>
+                            <a:fillRef idx="1">
+                              <a:schemeClr val="accent1"/>
+                            </a:fillRef>
+                            <a:effectRef idx="0">
+                              <a:schemeClr val="accent1"/>
+                            </a:effectRef>
+                            <a:fontRef idx="minor">
+                              <a:schemeClr val="lt1"/>
+                            </a:fontRef>
+                          </wps:style>
+                          <wps:bodyPr rot="0" spcFirstLastPara="0" vertOverflow="overflow" horzOverflow="overflow" vert="horz" wrap="square" lIns="91440" tIns="45720" rIns="91440" bIns="45720" numCol="1" spcCol="0" rtlCol="0" fromWordArt="0" anchor="ctr" anchorCtr="0" forceAA="0" compatLnSpc="1">
+                            <a:prstTxWarp prst="textNoShape">
+                              <a:avLst/>
+                            </a:prstTxWarp>
+                            <a:noAutofit/>
+                          </wps:bodyPr>
+                        </wps:wsp>
+                      </wpg:wgp>
                     </wpc:wpc>
                   </a:graphicData>
                 </a:graphic>
@@ -277,7 +464,7 @@
           </mc:Choice>
           <mc:Fallback>
             <w:pict>
-              <v:group w14:anchorId="6C4404CF" id="Zone de dessin 1" o:spid="_x0000_s1026" editas="canvas" style="width:6in;height:252pt;mso-position-horizontal-relative:char;mso-position-vertical-relative:line" coordsize="54864,32004" o:gfxdata="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">
+              <v:group w14:anchorId="0E15B086" id="Zone de dessin 1" o:spid="_x0000_s1026" editas="canvas" style="width:6in;height:406.6pt;mso-position-horizontal-relative:char;mso-position-vertical-relative:line" coordsize="54864,51631" o:gfxdata="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">
                 <v:shapetype id="_x0000_t75" coordsize="21600,21600" o:spt="75" o:preferrelative="t" path="m@4@5l@4@11@9@11@9@5xe" filled="f" stroked="f">
                   <v:stroke joinstyle="miter"/>
                   <v:formulas>
@@ -297,7 +484,7 @@
                   <v:path o:extrusionok="f" gradientshapeok="t" o:connecttype="rect"/>
                   <o:lock v:ext="edit" aspectratio="t"/>
                 </v:shapetype>
-                <v:shape id="_x0000_s1027" type="#_x0000_t75" style="position:absolute;width:54864;height:32004;visibility:visible;mso-wrap-style:square">
+                <v:shape id="_x0000_s1027" type="#_x0000_t75" style="position:absolute;width:54864;height:51631;visibility:visible;mso-wrap-style:square">
                   <v:fill o:detectmouseclick="t"/>
                   <v:path o:connecttype="none"/>
                 </v:shape>
@@ -317,27 +504,43 @@
                   </v:formulas>
                   <v:path gradientshapeok="t" limo="10800,10800" o:connecttype="custom" o:connectlocs="@8,0;0,@9;@8,@7;@6,@9" textboxrect="@3,@3,@4,@5"/>
                 </v:shapetype>
-                <v:shape id="Organigramme : Alternative 2" o:spid="_x0000_s1028" type="#_x0000_t176" style="position:absolute;left:1902;top:4122;width:6480;height:9000;visibility:visible;mso-wrap-style:square;v-text-anchor:middle" o:gfxdata="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" fillcolor="#a5a5a5 [3206]" strokecolor="#525252 [1606]" strokeweight="1pt"/>
+                <v:shape id="Organigramme : Alternative 2" o:spid="_x0000_s1028" type="#_x0000_t176" style="position:absolute;left:1902;top:4122;width:6480;height:9000;visibility:visible;mso-wrap-style:square;v-text-anchor:middle" o:gfxdata="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" fillcolor="#a5a5a5 [3206]" strokecolor="#525252 [1606]" strokeweight="1pt"/>
                 <v:shapetype id="_x0000_t109" coordsize="21600,21600" o:spt="109" path="m,l,21600r21600,l21600,xe">
                   <v:stroke joinstyle="miter"/>
                   <v:path gradientshapeok="t" o:connecttype="rect"/>
                 </v:shapetype>
-                <v:shape id="Organigramme : Processus 3" o:spid="_x0000_s1029" type="#_x0000_t109" style="position:absolute;left:2642;top:5391;width:5040;height:3960;visibility:visible;mso-wrap-style:square;v-text-anchor:middle" o:gfxdata="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" fillcolor="white [3212]" strokecolor="#525252 [1606]" strokeweight="1pt"/>
-                <v:shape id="Organigramme : Alternative 8" o:spid="_x0000_s1030" type="#_x0000_t176" style="position:absolute;left:9622;top:4122;width:6477;height:8998;visibility:visible;mso-wrap-style:square;v-text-anchor:middle" o:gfxdata="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" fillcolor="#70ad47 [3209]" strokecolor="#525252 [1606]" strokeweight="1pt">
+                <v:shape id="Organigramme : Processus 3" o:spid="_x0000_s1029" type="#_x0000_t109" style="position:absolute;left:2642;top:5391;width:5040;height:3960;visibility:visible;mso-wrap-style:square;v-text-anchor:middle" o:gfxdata="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" fillcolor="white [3212]" strokecolor="#525252 [1606]" strokeweight="1pt"/>
+                <v:shape id="Organigramme : Alternative 8" o:spid="_x0000_s1030" type="#_x0000_t176" style="position:absolute;left:9622;top:4122;width:6477;height:8998;visibility:visible;mso-wrap-style:square;v-text-anchor:middle" o:gfxdata="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" fillcolor="#70ad47 [3209]" strokecolor="#525252 [1606]" strokeweight="1pt">
                   <v:fill color2="#ffc000 [3207]" rotate="t" angle="135" colors="0 #70ad47;35389f #4472c4;1 #ffc000" focus="100%" type="gradient"/>
                 </v:shape>
-                <v:shape id="Organigramme : Processus 9" o:spid="_x0000_s1031" type="#_x0000_t109" style="position:absolute;left:10365;top:5392;width:5036;height:3956;visibility:visible;mso-wrap-style:square;v-text-anchor:middle" o:gfxdata="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" fillcolor="white [3212]" strokecolor="#1f4d78 [1604]" strokeweight="1pt"/>
-                <v:shape id="Organigramme : Alternative 10" o:spid="_x0000_s1032" type="#_x0000_t176" style="position:absolute;left:17180;top:4178;width:6477;height:8998;visibility:visible;mso-wrap-style:square;v-text-anchor:middle" o:gfxdata="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" fillcolor="#a5a5a5 [3206]" strokecolor="#525252 [1606]" strokeweight="1pt"/>
-                <v:shape id="Organigramme : Processus 11" o:spid="_x0000_s1033" type="#_x0000_t109" style="position:absolute;left:17923;top:5448;width:5036;height:3956;visibility:visible;mso-wrap-style:square;v-text-anchor:middle" o:gfxdata="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" fillcolor="#70ad47 [3209]" strokecolor="#1f4d78 [1604]" strokeweight="1pt">
+                <v:shape id="Organigramme : Processus 9" o:spid="_x0000_s1031" type="#_x0000_t109" style="position:absolute;left:10365;top:5392;width:5036;height:3956;visibility:visible;mso-wrap-style:square;v-text-anchor:middle" o:gfxdata="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" fillcolor="white [3212]" strokecolor="#1f4d78 [1604]" strokeweight="1pt"/>
+                <v:shape id="Organigramme : Alternative 10" o:spid="_x0000_s1032" type="#_x0000_t176" style="position:absolute;left:17180;top:4178;width:6477;height:8998;visibility:visible;mso-wrap-style:square;v-text-anchor:middle" o:gfxdata="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" fillcolor="#a5a5a5 [3206]" strokecolor="#525252 [1606]" strokeweight="1pt"/>
+                <v:shape id="Organigramme : Processus 11" o:spid="_x0000_s1033" type="#_x0000_t109" style="position:absolute;left:17923;top:5448;width:5036;height:3956;visibility:visible;mso-wrap-style:square;v-text-anchor:middle" o:gfxdata="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" fillcolor="#70ad47 [3209]" strokecolor="#1f4d78 [1604]" strokeweight="1pt">
                   <v:fill color2="#ffc000 [3207]" angle="135" colors="0 #70ad47;35389f #4472c4;1 #ffc000" focus="100%" type="gradient"/>
                 </v:shape>
+                <v:roundrect id="Rectangle : coins arrondis 4" o:spid="_x0000_s1034" style="position:absolute;left:4217;top:17410;width:19440;height:11160;visibility:visible;mso-wrap-style:square;v-text-anchor:middle" arcsize="10923f" o:gfxdata="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" stroked="f" strokeweight="1pt">
+                  <v:fill r:id="rId7" o:title="" recolor="t" rotate="t" type="frame"/>
+                  <v:stroke joinstyle="miter"/>
+                </v:roundrect>
+                <v:roundrect id="Rectangle : coins arrondis 14" o:spid="_x0000_s1035" style="position:absolute;left:25793;top:17747;width:19438;height:11160;visibility:visible;mso-wrap-style:square;v-text-anchor:middle" arcsize="10923f" o:gfxdata="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" stroked="f" strokeweight="1pt">
+                  <v:fill r:id="rId8" o:title="" recolor="t" rotate="t" type="frame"/>
+                  <v:stroke joinstyle="miter"/>
+                </v:roundrect>
+                <v:group id="Groupe 7" o:spid="_x0000_s1036" style="position:absolute;left:4323;top:32045;width:19438;height:11157" coordorigin="4075,30969" coordsize="19437,11156" o:gfxdata="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">
+                  <v:roundrect id="Rectangle : coins arrondis 15" o:spid="_x0000_s1037" style="position:absolute;left:4075;top:30969;width:19437;height:11157;visibility:visible;mso-wrap-style:square;v-text-anchor:middle" arcsize="10923f" o:gfxdata="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" fillcolor="white [3212]" stroked="f" strokeweight="1pt">
+                    <v:stroke joinstyle="miter"/>
+                    <v:textbox inset="44mm"/>
+                  </v:roundrect>
+                  <v:oval id="Ellipse 6" o:spid="_x0000_s1038" style="position:absolute;left:10012;top:33017;width:7560;height:7200;visibility:visible;mso-wrap-style:square;v-text-anchor:middle" o:gfxdata="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" fillcolor="#c00000" stroked="f" strokeweight="1pt">
+                    <v:stroke joinstyle="miter"/>
+                  </v:oval>
+                </v:group>
                 <w10:anchorlock/>
               </v:group>
             </w:pict>
           </mc:Fallback>
         </mc:AlternateContent>
       </w:r>
-      <w:bookmarkEnd w:id="0"/>
     </w:p>
     <w:sectPr>
       <w:pgSz w:w="11906" w:h="16838"/>
@@ -350,7 +553,7 @@
 </file>
 
 <file path=word/styles.xml><?xml version="1.0" encoding="utf-8"?>
-<w:styles xmlns:mc="http://schemas.openxmlformats.org/markup-compatibility/2006" xmlns:r="http://schemas.openxmlformats.org/officeDocument/2006/relationships" xmlns:w="http://schemas.openxmlformats.org/wordprocessingml/2006/main" xmlns:w14="http://schemas.microsoft.com/office/word/2010/wordml" xmlns:w15="http://schemas.microsoft.com/office/word/2012/wordml" mc:Ignorable="w14 w15">
+<w:styles xmlns:mc="http://schemas.openxmlformats.org/markup-compatibility/2006" xmlns:r="http://schemas.openxmlformats.org/officeDocument/2006/relationships" xmlns:w="http://schemas.openxmlformats.org/wordprocessingml/2006/main" xmlns:w14="http://schemas.microsoft.com/office/word/2010/wordml" xmlns:w15="http://schemas.microsoft.com/office/word/2012/wordml" xmlns:w16cex="http://schemas.microsoft.com/office/word/2018/wordml/cex" xmlns:w16cid="http://schemas.microsoft.com/office/word/2016/wordml/cid" xmlns:w16="http://schemas.microsoft.com/office/word/2018/wordml" xmlns:w16se="http://schemas.microsoft.com/office/word/2015/wordml/symex" mc:Ignorable="w14 w15 w16se w16cid w16 w16cex">
   <w:docDefaults>
     <w:rPrDefault>
       <w:rPr>
@@ -366,7 +569,7 @@
       </w:pPr>
     </w:pPrDefault>
   </w:docDefaults>
-  <w:latentStyles w:defLockedState="0" w:defUIPriority="99" w:defSemiHidden="0" w:defUnhideWhenUsed="0" w:defQFormat="0" w:count="371">
+  <w:latentStyles w:defLockedState="0" w:defUIPriority="99" w:defSemiHidden="0" w:defUnhideWhenUsed="0" w:defQFormat="0" w:count="376">
     <w:lsdException w:name="Normal" w:uiPriority="0" w:qFormat="1"/>
     <w:lsdException w:name="heading 1" w:uiPriority="9" w:qFormat="1"/>
     <w:lsdException w:name="heading 2" w:semiHidden="1" w:uiPriority="9" w:unhideWhenUsed="1" w:qFormat="1"/>
@@ -472,7 +675,6 @@
     <w:lsdException w:name="HTML Sample" w:semiHidden="1" w:unhideWhenUsed="1"/>
     <w:lsdException w:name="HTML Typewriter" w:semiHidden="1" w:unhideWhenUsed="1"/>
     <w:lsdException w:name="HTML Variable" w:semiHidden="1" w:unhideWhenUsed="1"/>
-    <w:lsdException w:name="Normal Table" w:semiHidden="1" w:unhideWhenUsed="1"/>
     <w:lsdException w:name="annotation subject" w:semiHidden="1" w:unhideWhenUsed="1"/>
     <w:lsdException w:name="No List" w:semiHidden="1" w:unhideWhenUsed="1"/>
     <w:lsdException w:name="Outline List 1" w:semiHidden="1" w:unhideWhenUsed="1"/>
@@ -515,11 +717,8 @@
     <w:lsdException w:name="Table Contemporary" w:semiHidden="1" w:unhideWhenUsed="1"/>
     <w:lsdException w:name="Table Elegant" w:semiHidden="1" w:unhideWhenUsed="1"/>
     <w:lsdException w:name="Table Professional" w:semiHidden="1" w:unhideWhenUsed="1"/>
-    <w:lsdException w:name="Table Subtle 1" w:semiHidden="1" w:unhideWhenUsed="1"/>
     <w:lsdException w:name="Table Subtle 2" w:semiHidden="1" w:unhideWhenUsed="1"/>
     <w:lsdException w:name="Table Web 1" w:semiHidden="1" w:unhideWhenUsed="1"/>
-    <w:lsdException w:name="Table Web 2" w:semiHidden="1" w:unhideWhenUsed="1"/>
-    <w:lsdException w:name="Table Web 3" w:semiHidden="1" w:unhideWhenUsed="1"/>
     <w:lsdException w:name="Balloon Text" w:semiHidden="1" w:unhideWhenUsed="1"/>
     <w:lsdException w:name="Table Grid" w:uiPriority="39"/>
     <w:lsdException w:name="Table Theme" w:semiHidden="1" w:unhideWhenUsed="1"/>
@@ -738,6 +937,11 @@
     <w:lsdException w:name="List Table 5 Dark Accent 6" w:uiPriority="50"/>
     <w:lsdException w:name="List Table 6 Colorful Accent 6" w:uiPriority="51"/>
     <w:lsdException w:name="List Table 7 Colorful Accent 6" w:uiPriority="52"/>
+    <w:lsdException w:name="Mention" w:semiHidden="1" w:unhideWhenUsed="1"/>
+    <w:lsdException w:name="Smart Hyperlink" w:semiHidden="1" w:unhideWhenUsed="1"/>
+    <w:lsdException w:name="Hashtag" w:semiHidden="1" w:unhideWhenUsed="1"/>
+    <w:lsdException w:name="Unresolved Mention" w:semiHidden="1" w:unhideWhenUsed="1"/>
+    <w:lsdException w:name="Smart Link" w:semiHidden="1" w:unhideWhenUsed="1"/>
   </w:latentStyles>
   <w:style w:type="paragraph" w:default="1" w:styleId="Normal">
     <w:name w:val="Normal"/>

</xml_diff>